<commit_message>
iis server and try api
</commit_message>
<xml_diff>
--- a/เล่ม Project/เล่ม/1.หน้าปก.docx
+++ b/เล่ม Project/เล่ม/1.หน้าปก.docx
@@ -1,6 +1,6 @@
 
 <file path=word/document.xml><?xml version="1.0" encoding="utf-8"?>
-<w:document xmlns:wpc="http://schemas.microsoft.com/office/word/2010/wordprocessingCanvas" xmlns:cx="http://schemas.microsoft.com/office/drawing/2014/chartex" xmlns:cx1="http://schemas.microsoft.com/office/drawing/2015/9/8/chartex" xmlns:cx2="http://schemas.microsoft.com/office/drawing/2015/10/21/chartex" xmlns:cx3="http://schemas.microsoft.com/office/drawing/2016/5/9/chartex" xmlns:cx4="http://schemas.microsoft.com/office/drawing/2016/5/10/chartex" xmlns:cx5="http://schemas.microsoft.com/office/drawing/2016/5/11/chartex" xmlns:cx6="http://schemas.microsoft.com/office/drawing/2016/5/12/chartex" xmlns:cx7="http://schemas.microsoft.com/office/drawing/2016/5/13/chartex" xmlns:cx8="http://schemas.microsoft.com/office/drawing/2016/5/14/chartex" xmlns:mc="http://schemas.openxmlformats.org/markup-compatibility/2006" xmlns:aink="http://schemas.microsoft.com/office/drawing/2016/ink" xmlns:am3d="http://schemas.microsoft.com/office/drawing/2017/model3d" xmlns:o="urn:schemas-microsoft-com:office:office" xmlns:oel="http://schemas.microsoft.com/office/2019/extlst" xmlns:r="http://schemas.openxmlformats.org/officeDocument/2006/relationships" xmlns:m="http://schemas.openxmlformats.org/officeDocument/2006/math" xmlns:v="urn:schemas-microsoft-com:vml" xmlns:wp14="http://schemas.microsoft.com/office/word/2010/wordprocessingDrawing" xmlns:wp="http://schemas.openxmlformats.org/drawingml/2006/wordprocessingDrawing" xmlns:w10="urn:schemas-microsoft-com:office:word" xmlns:w="http://schemas.openxmlformats.org/wordprocessingml/2006/main" xmlns:w14="http://schemas.microsoft.com/office/word/2010/wordml" xmlns:w15="http://schemas.microsoft.com/office/word/2012/wordml" xmlns:w16cex="http://schemas.microsoft.com/office/word/2018/wordml/cex" xmlns:w16cid="http://schemas.microsoft.com/office/word/2016/wordml/cid" xmlns:w16="http://schemas.microsoft.com/office/word/2018/wordml" xmlns:w16du="http://schemas.microsoft.com/office/word/2023/wordml/word16du" xmlns:w16sdtdh="http://schemas.microsoft.com/office/word/2020/wordml/sdtdatahash" xmlns:w16se="http://schemas.microsoft.com/office/word/2015/wordml/symex" xmlns:wpg="http://schemas.microsoft.com/office/word/2010/wordprocessingGroup" xmlns:wpi="http://schemas.microsoft.com/office/word/2010/wordprocessingInk" xmlns:wne="http://schemas.microsoft.com/office/word/2006/wordml" xmlns:wps="http://schemas.microsoft.com/office/word/2010/wordprocessingShape" mc:Ignorable="w14 w15 w16se w16cid w16 w16cex w16sdtdh wp14">
+<w:document xmlns:wpc="http://schemas.microsoft.com/office/word/2010/wordprocessingCanvas" xmlns:cx="http://schemas.microsoft.com/office/drawing/2014/chartex" xmlns:cx1="http://schemas.microsoft.com/office/drawing/2015/9/8/chartex" xmlns:cx2="http://schemas.microsoft.com/office/drawing/2015/10/21/chartex" xmlns:cx3="http://schemas.microsoft.com/office/drawing/2016/5/9/chartex" xmlns:cx4="http://schemas.microsoft.com/office/drawing/2016/5/10/chartex" xmlns:cx5="http://schemas.microsoft.com/office/drawing/2016/5/11/chartex" xmlns:cx6="http://schemas.microsoft.com/office/drawing/2016/5/12/chartex" xmlns:cx7="http://schemas.microsoft.com/office/drawing/2016/5/13/chartex" xmlns:cx8="http://schemas.microsoft.com/office/drawing/2016/5/14/chartex" xmlns:mc="http://schemas.openxmlformats.org/markup-compatibility/2006" xmlns:aink="http://schemas.microsoft.com/office/drawing/2016/ink" xmlns:am3d="http://schemas.microsoft.com/office/drawing/2017/model3d" xmlns:o="urn:schemas-microsoft-com:office:office" xmlns:oel="http://schemas.microsoft.com/office/2019/extlst" xmlns:r="http://schemas.openxmlformats.org/officeDocument/2006/relationships" xmlns:m="http://schemas.openxmlformats.org/officeDocument/2006/math" xmlns:v="urn:schemas-microsoft-com:vml" xmlns:wp14="http://schemas.microsoft.com/office/word/2010/wordprocessingDrawing" xmlns:wp="http://schemas.openxmlformats.org/drawingml/2006/wordprocessingDrawing" xmlns:w10="urn:schemas-microsoft-com:office:word" xmlns:w="http://schemas.openxmlformats.org/wordprocessingml/2006/main" xmlns:w14="http://schemas.microsoft.com/office/word/2010/wordml" xmlns:w15="http://schemas.microsoft.com/office/word/2012/wordml" xmlns:w16cex="http://schemas.microsoft.com/office/word/2018/wordml/cex" xmlns:w16cid="http://schemas.microsoft.com/office/word/2016/wordml/cid" xmlns:w16="http://schemas.microsoft.com/office/word/2018/wordml" xmlns:w16sdtdh="http://schemas.microsoft.com/office/word/2020/wordml/sdtdatahash" xmlns:w16se="http://schemas.microsoft.com/office/word/2015/wordml/symex" xmlns:wpg="http://schemas.microsoft.com/office/word/2010/wordprocessingGroup" xmlns:wpi="http://schemas.microsoft.com/office/word/2010/wordprocessingInk" xmlns:wne="http://schemas.microsoft.com/office/word/2006/wordml" xmlns:wps="http://schemas.microsoft.com/office/word/2010/wordprocessingShape" mc:Ignorable="w14 w15 w16se w16cid w16 w16cex w16sdtdh wp14">
   <w:body>
     <w:p>
       <w:pPr>
@@ -8,7 +8,7 @@
         <w:jc w:val="center"/>
         <w:rPr>
           <w:rStyle w:val="wdyuqq"/>
-          <w:rFonts w:ascii="TH SarabunPSK" w:hAnsi="TH SarabunPSK" w:cs="TH SarabunPSK"/>
+          <w:rFonts w:ascii="TH Niramit AS" w:hAnsi="TH Niramit AS" w:cs="TH Niramit AS"/>
           <w:b/>
           <w:bCs/>
           <w:color w:val="2E74B5" w:themeColor="accent5" w:themeShade="BF"/>
@@ -19,7 +19,7 @@
       <w:r>
         <w:rPr>
           <w:rStyle w:val="wdyuqq"/>
-          <w:rFonts w:ascii="TH SarabunPSK" w:hAnsi="TH SarabunPSK" w:cs="TH SarabunPSK" w:hint="cs"/>
+          <w:rFonts w:ascii="TH Niramit AS" w:hAnsi="TH Niramit AS" w:cs="TH Niramit AS"/>
           <w:b/>
           <w:bCs/>
           <w:color w:val="2E74B5" w:themeColor="accent5" w:themeShade="BF"/>
@@ -32,7 +32,7 @@
       <w:r>
         <w:rPr>
           <w:rStyle w:val="wdyuqq"/>
-          <w:rFonts w:ascii="TH SarabunPSK" w:hAnsi="TH SarabunPSK" w:cs="TH SarabunPSK" w:hint="cs"/>
+          <w:rFonts w:ascii="TH Niramit AS" w:hAnsi="TH Niramit AS" w:cs="TH Niramit AS" w:hint="cs"/>
           <w:b/>
           <w:bCs/>
           <w:color w:val="2E74B5" w:themeColor="accent5" w:themeShade="BF"/>
@@ -40,12 +40,12 @@
           <w:szCs w:val="40"/>
           <w:cs/>
         </w:rPr>
-        <w:t>โพทอล</w:t>
+        <w:t>พอร์ทัล</w:t>
       </w:r>
       <w:r>
         <w:rPr>
           <w:rStyle w:val="wdyuqq"/>
-          <w:rFonts w:ascii="TH SarabunPSK" w:hAnsi="TH SarabunPSK" w:cs="TH SarabunPSK" w:hint="cs"/>
+          <w:rFonts w:ascii="TH Niramit AS" w:hAnsi="TH Niramit AS" w:cs="TH Niramit AS"/>
           <w:b/>
           <w:bCs/>
           <w:color w:val="2E74B5" w:themeColor="accent5" w:themeShade="BF"/>
@@ -61,49 +61,20 @@
         <w:spacing w:after="0"/>
         <w:jc w:val="center"/>
         <w:rPr>
-          <w:rFonts w:ascii="TH SarabunPSK" w:hAnsi="TH SarabunPSK" w:cs="TH SarabunPSK"/>
+          <w:rFonts w:ascii="TH Niramit AS" w:hAnsi="TH Niramit AS" w:cs="TH Niramit AS"/>
+        </w:rPr>
+      </w:pPr>
+      <w:r>
+        <w:rPr>
+          <w:rStyle w:val="ui-provider"/>
+          <w:rFonts w:ascii="TH Niramit AS" w:hAnsi="TH Niramit AS" w:cs="TH Niramit AS"/>
           <w:b/>
           <w:bCs/>
           <w:color w:val="2E74B5" w:themeColor="accent5" w:themeShade="BF"/>
           <w:sz w:val="40"/>
           <w:szCs w:val="40"/>
         </w:rPr>
-      </w:pPr>
-      <w:r>
-        <w:rPr>
-          <w:rStyle w:val="ui-provider"/>
-          <w:rFonts w:ascii="TH SarabunPSK" w:hAnsi="TH SarabunPSK" w:cs="TH SarabunPSK" w:hint="cs"/>
-          <w:b/>
-          <w:bCs/>
-          <w:color w:val="2E74B5" w:themeColor="accent5" w:themeShade="BF"/>
-          <w:sz w:val="40"/>
-          <w:szCs w:val="40"/>
-        </w:rPr>
-        <w:t>Azure A</w:t>
-      </w:r>
-      <w:r>
-        <w:rPr>
-          <w:rStyle w:val="ui-provider"/>
-          <w:rFonts w:ascii="TH SarabunPSK" w:hAnsi="TH SarabunPSK" w:cs="TH SarabunPSK" w:hint="cs"/>
-          <w:b/>
-          <w:bCs/>
-          <w:color w:val="2E74B5" w:themeColor="accent5" w:themeShade="BF"/>
-          <w:sz w:val="40"/>
-          <w:szCs w:val="40"/>
-        </w:rPr>
-        <w:t>ctive Directory</w:t>
-      </w:r>
-      <w:r>
-        <w:rPr>
-          <w:rStyle w:val="ui-provider"/>
-          <w:rFonts w:ascii="TH SarabunPSK" w:hAnsi="TH SarabunPSK" w:cs="TH SarabunPSK" w:hint="cs"/>
-          <w:b/>
-          <w:bCs/>
-          <w:color w:val="2E74B5" w:themeColor="accent5" w:themeShade="BF"/>
-          <w:sz w:val="40"/>
-          <w:szCs w:val="40"/>
-        </w:rPr>
-        <w:t xml:space="preserve"> Management Web Portal</w:t>
+        <w:t>Azure Active Directory Management Web Portal</w:t>
       </w:r>
     </w:p>
     <w:p>
@@ -355,6 +326,20 @@
           <w:szCs w:val="36"/>
         </w:rPr>
       </w:pPr>
+    </w:p>
+    <w:p>
+      <w:pPr>
+        <w:spacing w:after="0"/>
+        <w:jc w:val="center"/>
+        <w:rPr>
+          <w:rFonts w:ascii="TH Niramit AS" w:hAnsi="TH Niramit AS" w:cs="TH Niramit AS"/>
+          <w:b/>
+          <w:bCs/>
+          <w:color w:val="2E74B5" w:themeColor="accent5" w:themeShade="BF"/>
+          <w:sz w:val="36"/>
+          <w:szCs w:val="36"/>
+        </w:rPr>
+      </w:pPr>
       <w:r>
         <w:rPr>
           <w:rFonts w:ascii="TH Niramit AS" w:hAnsi="TH Niramit AS" w:cs="TH Niramit AS"/>
@@ -425,6 +410,25 @@
         <w:spacing w:after="0"/>
         <w:jc w:val="center"/>
         <w:rPr>
+          <w:rFonts w:ascii="TH Niramit AS" w:hAnsi="TH Niramit AS" w:cs="TH Niramit AS" w:hint="cs"/>
+          <w:b/>
+          <w:bCs/>
+          <w:color w:val="2E74B5" w:themeColor="accent5" w:themeShade="BF"/>
+          <w:sz w:val="36"/>
+          <w:szCs w:val="36"/>
+        </w:rPr>
+        <w:sectPr>
+          <w:headerReference w:type="default" r:id="rId4"/>
+          <w:footerReference w:type="default" r:id="rId5"/>
+          <w:pgSz w:w="12240" w:h="15840"/>
+          <w:pgMar w:top="1440" w:right="1440" w:bottom="1440" w:left="1440" w:header="709" w:footer="709" w:gutter="0"/>
+          <w:pgNumType w:start="5"/>
+          <w:cols w:space="708"/>
+          <w:docGrid w:linePitch="360"/>
+        </w:sectPr>
+      </w:pPr>
+      <w:r>
+        <w:rPr>
           <w:rFonts w:ascii="TH Niramit AS" w:hAnsi="TH Niramit AS" w:cs="TH Niramit AS"/>
           <w:b/>
           <w:bCs/>
@@ -433,19 +437,17 @@
           <w:szCs w:val="36"/>
           <w:cs/>
         </w:rPr>
-      </w:pPr>
-      <w:r>
-        <w:rPr>
-          <w:rFonts w:ascii="TH Niramit AS" w:hAnsi="TH Niramit AS" w:cs="TH Niramit AS"/>
-          <w:b/>
-          <w:bCs/>
-          <w:color w:val="2E74B5" w:themeColor="accent5" w:themeShade="BF"/>
-          <w:sz w:val="36"/>
-          <w:szCs w:val="36"/>
+        <w:t>ปีการศึกษา 256</w:t>
+      </w:r>
+    </w:p>
+    <w:p>
+      <w:pPr>
+        <w:rPr>
+          <w:rFonts w:hint="cs"/>
+          <w:szCs w:val="22"/>
           <w:cs/>
         </w:rPr>
-        <w:t>ปีการศึกษา 2566</w:t>
-      </w:r>
+      </w:pPr>
     </w:p>
     <w:sectPr>
       <w:pgSz w:w="12240" w:h="15840"/>
@@ -455,6 +457,38 @@
     </w:sectPr>
   </w:body>
 </w:document>
+</file>
+
+<file path=word/footer1.xml><?xml version="1.0" encoding="utf-8"?>
+<w:ftr xmlns:wpc="http://schemas.microsoft.com/office/word/2010/wordprocessingCanvas" xmlns:cx="http://schemas.microsoft.com/office/drawing/2014/chartex" xmlns:cx1="http://schemas.microsoft.com/office/drawing/2015/9/8/chartex" xmlns:cx2="http://schemas.microsoft.com/office/drawing/2015/10/21/chartex" xmlns:cx3="http://schemas.microsoft.com/office/drawing/2016/5/9/chartex" xmlns:cx4="http://schemas.microsoft.com/office/drawing/2016/5/10/chartex" xmlns:cx5="http://schemas.microsoft.com/office/drawing/2016/5/11/chartex" xmlns:cx6="http://schemas.microsoft.com/office/drawing/2016/5/12/chartex" xmlns:cx7="http://schemas.microsoft.com/office/drawing/2016/5/13/chartex" xmlns:cx8="http://schemas.microsoft.com/office/drawing/2016/5/14/chartex" xmlns:mc="http://schemas.openxmlformats.org/markup-compatibility/2006" xmlns:aink="http://schemas.microsoft.com/office/drawing/2016/ink" xmlns:am3d="http://schemas.microsoft.com/office/drawing/2017/model3d" xmlns:o="urn:schemas-microsoft-com:office:office" xmlns:oel="http://schemas.microsoft.com/office/2019/extlst" xmlns:r="http://schemas.openxmlformats.org/officeDocument/2006/relationships" xmlns:m="http://schemas.openxmlformats.org/officeDocument/2006/math" xmlns:v="urn:schemas-microsoft-com:vml" xmlns:wp14="http://schemas.microsoft.com/office/word/2010/wordprocessingDrawing" xmlns:wp="http://schemas.openxmlformats.org/drawingml/2006/wordprocessingDrawing" xmlns:w10="urn:schemas-microsoft-com:office:word" xmlns:w="http://schemas.openxmlformats.org/wordprocessingml/2006/main" xmlns:w14="http://schemas.microsoft.com/office/word/2010/wordml" xmlns:w15="http://schemas.microsoft.com/office/word/2012/wordml" xmlns:w16cex="http://schemas.microsoft.com/office/word/2018/wordml/cex" xmlns:w16cid="http://schemas.microsoft.com/office/word/2016/wordml/cid" xmlns:w16="http://schemas.microsoft.com/office/word/2018/wordml" xmlns:w16sdtdh="http://schemas.microsoft.com/office/word/2020/wordml/sdtdatahash" xmlns:w16se="http://schemas.microsoft.com/office/word/2015/wordml/symex" xmlns:wpg="http://schemas.microsoft.com/office/word/2010/wordprocessingGroup" xmlns:wpi="http://schemas.microsoft.com/office/word/2010/wordprocessingInk" xmlns:wne="http://schemas.microsoft.com/office/word/2006/wordml" xmlns:wps="http://schemas.microsoft.com/office/word/2010/wordprocessingShape" mc:Ignorable="w14 w15 w16se w16cid w16 w16cex w16sdtdh wp14">
+  <w:p>
+    <w:pPr>
+      <w:pStyle w:val="Footer"/>
+      <w:jc w:val="center"/>
+    </w:pPr>
+  </w:p>
+  <w:p>
+    <w:pPr>
+      <w:pStyle w:val="Footer"/>
+    </w:pPr>
+  </w:p>
+</w:ftr>
+</file>
+
+<file path=word/header1.xml><?xml version="1.0" encoding="utf-8"?>
+<w:hdr xmlns:wpc="http://schemas.microsoft.com/office/word/2010/wordprocessingCanvas" xmlns:cx="http://schemas.microsoft.com/office/drawing/2014/chartex" xmlns:cx1="http://schemas.microsoft.com/office/drawing/2015/9/8/chartex" xmlns:cx2="http://schemas.microsoft.com/office/drawing/2015/10/21/chartex" xmlns:cx3="http://schemas.microsoft.com/office/drawing/2016/5/9/chartex" xmlns:cx4="http://schemas.microsoft.com/office/drawing/2016/5/10/chartex" xmlns:cx5="http://schemas.microsoft.com/office/drawing/2016/5/11/chartex" xmlns:cx6="http://schemas.microsoft.com/office/drawing/2016/5/12/chartex" xmlns:cx7="http://schemas.microsoft.com/office/drawing/2016/5/13/chartex" xmlns:cx8="http://schemas.microsoft.com/office/drawing/2016/5/14/chartex" xmlns:mc="http://schemas.openxmlformats.org/markup-compatibility/2006" xmlns:aink="http://schemas.microsoft.com/office/drawing/2016/ink" xmlns:am3d="http://schemas.microsoft.com/office/drawing/2017/model3d" xmlns:o="urn:schemas-microsoft-com:office:office" xmlns:oel="http://schemas.microsoft.com/office/2019/extlst" xmlns:r="http://schemas.openxmlformats.org/officeDocument/2006/relationships" xmlns:m="http://schemas.openxmlformats.org/officeDocument/2006/math" xmlns:v="urn:schemas-microsoft-com:vml" xmlns:wp14="http://schemas.microsoft.com/office/word/2010/wordprocessingDrawing" xmlns:wp="http://schemas.openxmlformats.org/drawingml/2006/wordprocessingDrawing" xmlns:w10="urn:schemas-microsoft-com:office:word" xmlns:w="http://schemas.openxmlformats.org/wordprocessingml/2006/main" xmlns:w14="http://schemas.microsoft.com/office/word/2010/wordml" xmlns:w15="http://schemas.microsoft.com/office/word/2012/wordml" xmlns:w16cex="http://schemas.microsoft.com/office/word/2018/wordml/cex" xmlns:w16cid="http://schemas.microsoft.com/office/word/2016/wordml/cid" xmlns:w16="http://schemas.microsoft.com/office/word/2018/wordml" xmlns:w16sdtdh="http://schemas.microsoft.com/office/word/2020/wordml/sdtdatahash" xmlns:w16se="http://schemas.microsoft.com/office/word/2015/wordml/symex" xmlns:wpg="http://schemas.microsoft.com/office/word/2010/wordprocessingGroup" xmlns:wpi="http://schemas.microsoft.com/office/word/2010/wordprocessingInk" xmlns:wne="http://schemas.microsoft.com/office/word/2006/wordml" xmlns:wps="http://schemas.microsoft.com/office/word/2010/wordprocessingShape" mc:Ignorable="w14 w15 w16se w16cid w16 w16cex w16sdtdh wp14">
+  <w:p>
+    <w:pPr>
+      <w:pStyle w:val="Header"/>
+      <w:jc w:val="right"/>
+    </w:pPr>
+  </w:p>
+  <w:p>
+    <w:pPr>
+      <w:pStyle w:val="Header"/>
+    </w:pPr>
+  </w:p>
+</w:hdr>
 </file>
 
 <file path=word/styles.xml><?xml version="1.0" encoding="utf-8"?>
@@ -857,6 +891,10 @@
   <w:style w:type="paragraph" w:default="1" w:styleId="Normal">
     <w:name w:val="Normal"/>
     <w:qFormat/>
+    <w:rsid w:val="004265AC"/>
+    <w:pPr>
+      <w:spacing w:line="256" w:lineRule="auto"/>
+    </w:pPr>
   </w:style>
   <w:style w:type="character" w:default="1" w:styleId="DefaultParagraphFont">
     <w:name w:val="Default Paragraph Font"/>
@@ -894,6 +932,50 @@
     <w:name w:val="wdyuqq"/>
     <w:basedOn w:val="DefaultParagraphFont"/>
     <w:rsid w:val="00C15B69"/>
+  </w:style>
+  <w:style w:type="paragraph" w:styleId="Header">
+    <w:name w:val="header"/>
+    <w:basedOn w:val="Normal"/>
+    <w:link w:val="HeaderChar"/>
+    <w:uiPriority w:val="99"/>
+    <w:unhideWhenUsed/>
+    <w:rsid w:val="004265AC"/>
+    <w:pPr>
+      <w:tabs>
+        <w:tab w:val="center" w:pos="4680"/>
+        <w:tab w:val="right" w:pos="9360"/>
+      </w:tabs>
+      <w:spacing w:after="0" w:line="240" w:lineRule="auto"/>
+    </w:pPr>
+  </w:style>
+  <w:style w:type="character" w:customStyle="1" w:styleId="HeaderChar">
+    <w:name w:val="Header Char"/>
+    <w:basedOn w:val="DefaultParagraphFont"/>
+    <w:link w:val="Header"/>
+    <w:uiPriority w:val="99"/>
+    <w:rsid w:val="004265AC"/>
+  </w:style>
+  <w:style w:type="paragraph" w:styleId="Footer">
+    <w:name w:val="footer"/>
+    <w:basedOn w:val="Normal"/>
+    <w:link w:val="FooterChar"/>
+    <w:uiPriority w:val="99"/>
+    <w:unhideWhenUsed/>
+    <w:rsid w:val="004265AC"/>
+    <w:pPr>
+      <w:tabs>
+        <w:tab w:val="center" w:pos="4513"/>
+        <w:tab w:val="right" w:pos="9026"/>
+      </w:tabs>
+      <w:spacing w:after="0" w:line="240" w:lineRule="auto"/>
+    </w:pPr>
+  </w:style>
+  <w:style w:type="character" w:customStyle="1" w:styleId="FooterChar">
+    <w:name w:val="Footer Char"/>
+    <w:basedOn w:val="DefaultParagraphFont"/>
+    <w:link w:val="Footer"/>
+    <w:uiPriority w:val="99"/>
+    <w:rsid w:val="004265AC"/>
   </w:style>
 </w:styles>
 </file>

</xml_diff>